<commit_message>
Updated for larger text files
</commit_message>
<xml_diff>
--- a/FindingTemplate.docx
+++ b/FindingTemplate.docx
@@ -36,18 +36,21 @@
               </w:rPr>
             </w:pPr>
             <w:bookmarkStart w:id="0" w:name="_Toc47609524"/>
+            <w:bookmarkStart w:id="1" w:name="Name"/>
             <w:r>
               <w:t>&lt;Name&gt;</w:t>
             </w:r>
-            <w:r>
-              <w:t xml:space="preserve"> (</w:t>
-            </w:r>
-            <w:r>
-              <w:t xml:space="preserve">Risk: </w:t>
-            </w:r>
+            <w:bookmarkEnd w:id="1"/>
+            <w:r>
+              <w:t xml:space="preserve"> (Risk: </w:t>
+            </w:r>
+            <w:bookmarkStart w:id="2" w:name="Risk"/>
+            <w:bookmarkStart w:id="3" w:name="_GoBack"/>
             <w:r>
               <w:t>&lt;Risk&gt;</w:t>
             </w:r>
+            <w:bookmarkEnd w:id="2"/>
+            <w:bookmarkEnd w:id="3"/>
             <w:r>
               <w:t>)</w:t>
             </w:r>
@@ -94,12 +97,14 @@
                 <w:szCs w:val="20"/>
               </w:rPr>
             </w:pPr>
+            <w:bookmarkStart w:id="4" w:name="Scenario"/>
             <w:r>
               <w:rPr>
                 <w:rStyle w:val="normaltextrun"/>
               </w:rPr>
               <w:t>&lt;Scenario&gt;</w:t>
             </w:r>
+            <w:bookmarkEnd w:id="4"/>
           </w:p>
         </w:tc>
       </w:tr>
@@ -135,9 +140,11 @@
               <w:ind w:right="0"/>
               <w:cnfStyle w:val="000000000000" w:firstRow="0" w:lastRow="0" w:firstColumn="0" w:lastColumn="0" w:oddVBand="0" w:evenVBand="0" w:oddHBand="0" w:evenHBand="0" w:firstRowFirstColumn="0" w:firstRowLastColumn="0" w:lastRowFirstColumn="0" w:lastRowLastColumn="0"/>
             </w:pPr>
+            <w:bookmarkStart w:id="5" w:name="Description"/>
             <w:r>
               <w:t>&lt;Description&gt;</w:t>
             </w:r>
+            <w:bookmarkEnd w:id="5"/>
             <w:r>
               <w:t xml:space="preserve"> </w:t>
             </w:r>
@@ -183,6 +190,7 @@
                 <w:szCs w:val="20"/>
               </w:rPr>
             </w:pPr>
+            <w:bookmarkStart w:id="6" w:name="Impact"/>
             <w:r>
               <w:rPr>
                 <w:rStyle w:val="normaltextrun"/>
@@ -190,6 +198,7 @@
               </w:rPr>
               <w:t>&lt;Impact&gt;</w:t>
             </w:r>
+            <w:bookmarkEnd w:id="6"/>
           </w:p>
         </w:tc>
       </w:tr>
@@ -225,6 +234,7 @@
               <w:ind w:right="0"/>
               <w:cnfStyle w:val="000000000000" w:firstRow="0" w:lastRow="0" w:firstColumn="0" w:lastColumn="0" w:oddVBand="0" w:evenVBand="0" w:oddHBand="0" w:evenHBand="0" w:firstRowFirstColumn="0" w:firstRowLastColumn="0" w:lastRowFirstColumn="0" w:lastRowLastColumn="0"/>
             </w:pPr>
+            <w:bookmarkStart w:id="7" w:name="AffectedResources"/>
             <w:r>
               <w:t>&lt;</w:t>
             </w:r>
@@ -236,6 +246,7 @@
             <w:r>
               <w:t>&gt;</w:t>
             </w:r>
+            <w:bookmarkEnd w:id="7"/>
           </w:p>
         </w:tc>
       </w:tr>
@@ -274,9 +285,11 @@
               <w:ind w:right="0"/>
               <w:cnfStyle w:val="000000100000" w:firstRow="0" w:lastRow="0" w:firstColumn="0" w:lastColumn="0" w:oddVBand="0" w:evenVBand="0" w:oddHBand="1" w:evenHBand="0" w:firstRowFirstColumn="0" w:firstRowLastColumn="0" w:lastRowFirstColumn="0" w:lastRowLastColumn="0"/>
             </w:pPr>
+            <w:bookmarkStart w:id="8" w:name="Recommendation"/>
             <w:r>
               <w:t>&lt;Recommendation&gt;</w:t>
             </w:r>
+            <w:bookmarkEnd w:id="8"/>
           </w:p>
         </w:tc>
       </w:tr>
@@ -300,8 +313,6 @@
               </w:rPr>
               <w:t xml:space="preserve">Testing Evidence: </w:t>
             </w:r>
-            <w:bookmarkStart w:id="1" w:name="_GoBack"/>
-            <w:bookmarkEnd w:id="1"/>
           </w:p>
           <w:p>
             <w:pPr>

</xml_diff>